<commit_message>
Напредък по Software Development Plan
</commit_message>
<xml_diff>
--- a/I1/Docs/ABM_Software Development Plan-30.11.docx
+++ b/I1/Docs/ABM_Software Development Plan-30.11.docx
@@ -48,15 +48,59 @@
           <w:lang w:val="bg-BG"/>
         </w:rPr>
       </w:pPr>
-      <w:r>
-        <w:t xml:space="preserve">Главен </w:t>
-      </w:r>
-      <w:r>
-        <w:t>план за разработка на софтурен</w:t>
-      </w:r>
-      <w:r>
-        <w:t xml:space="preserve"> проек</w:t>
-      </w:r>
+      <w:proofErr w:type="spellStart"/>
+      <w:r>
+        <w:t>Главен</w:t>
+      </w:r>
+      <w:proofErr w:type="spellEnd"/>
+      <w:r>
+        <w:t xml:space="preserve"> </w:t>
+      </w:r>
+      <w:proofErr w:type="spellStart"/>
+      <w:r>
+        <w:t>план</w:t>
+      </w:r>
+      <w:proofErr w:type="spellEnd"/>
+      <w:r>
+        <w:t xml:space="preserve"> </w:t>
+      </w:r>
+      <w:proofErr w:type="spellStart"/>
+      <w:r>
+        <w:t>за</w:t>
+      </w:r>
+      <w:proofErr w:type="spellEnd"/>
+      <w:r>
+        <w:t xml:space="preserve"> </w:t>
+      </w:r>
+      <w:proofErr w:type="spellStart"/>
+      <w:r>
+        <w:t>разработка</w:t>
+      </w:r>
+      <w:proofErr w:type="spellEnd"/>
+      <w:r>
+        <w:t xml:space="preserve"> </w:t>
+      </w:r>
+      <w:proofErr w:type="spellStart"/>
+      <w:r>
+        <w:t>на</w:t>
+      </w:r>
+      <w:proofErr w:type="spellEnd"/>
+      <w:r>
+        <w:t xml:space="preserve"> </w:t>
+      </w:r>
+      <w:proofErr w:type="spellStart"/>
+      <w:r>
+        <w:t>софтурен</w:t>
+      </w:r>
+      <w:proofErr w:type="spellEnd"/>
+      <w:r>
+        <w:t xml:space="preserve"> </w:t>
+      </w:r>
+      <w:proofErr w:type="spellStart"/>
+      <w:r>
+        <w:t>проек</w:t>
+      </w:r>
+      <w:proofErr w:type="spellEnd"/>
       <w:r>
         <w:rPr>
           <w:lang w:val="bg-BG"/>
@@ -301,11 +345,19 @@
                 <w:lang w:val="bg-BG"/>
               </w:rPr>
             </w:pPr>
+            <w:proofErr w:type="spellStart"/>
             <w:r>
               <w:rPr>
                 <w:lang w:val="bg-BG"/>
               </w:rPr>
-              <w:t>Серджан Ахмедов</w:t>
+              <w:t>Серджан</w:t>
+            </w:r>
+            <w:proofErr w:type="spellEnd"/>
+            <w:r>
+              <w:rPr>
+                <w:lang w:val="bg-BG"/>
+              </w:rPr>
+              <w:t xml:space="preserve"> Ахмедов</w:t>
             </w:r>
           </w:p>
         </w:tc>
@@ -3041,13 +3093,16 @@
       <w:pPr>
         <w:pStyle w:val="1"/>
       </w:pPr>
+      <w:proofErr w:type="spellStart"/>
       <w:r>
         <w:t>Въведение</w:t>
       </w:r>
+      <w:proofErr w:type="spellEnd"/>
     </w:p>
     <w:p>
       <w:pPr>
         <w:pStyle w:val="a9"/>
+        <w:ind w:left="0" w:firstLine="720"/>
         <w:jc w:val="both"/>
         <w:rPr>
           <w:lang w:val="bg-BG"/>
@@ -3095,6 +3150,7 @@
     <w:p>
       <w:pPr>
         <w:pStyle w:val="a9"/>
+        <w:ind w:left="0" w:firstLine="720"/>
         <w:jc w:val="both"/>
         <w:rPr>
           <w:lang w:val="bg-BG"/>
@@ -3177,12 +3233,27 @@
         <w:rPr>
           <w:lang w:val="bg-BG"/>
         </w:rPr>
-        <w:t>Дефиниции, акроними и абревиатури</w:t>
+        <w:t xml:space="preserve">Дефиниции, </w:t>
+      </w:r>
+      <w:proofErr w:type="spellStart"/>
+      <w:r>
+        <w:rPr>
+          <w:lang w:val="bg-BG"/>
+        </w:rPr>
+        <w:t>акроними</w:t>
+      </w:r>
+      <w:proofErr w:type="spellEnd"/>
+      <w:r>
+        <w:rPr>
+          <w:lang w:val="bg-BG"/>
+        </w:rPr>
+        <w:t xml:space="preserve"> и абревиатури</w:t>
       </w:r>
     </w:p>
     <w:p>
       <w:pPr>
         <w:pStyle w:val="a9"/>
+        <w:ind w:left="0" w:firstLine="720"/>
         <w:jc w:val="both"/>
         <w:rPr>
           <w:lang w:val="bg-BG"/>
@@ -3199,11 +3270,13 @@
       <w:pPr>
         <w:pStyle w:val="2"/>
       </w:pPr>
+      <w:proofErr w:type="spellStart"/>
       <w:r>
         <w:t>Препратки</w:t>
       </w:r>
       <w:bookmarkStart w:id="3" w:name="_Toc456598591"/>
       <w:bookmarkStart w:id="4" w:name="_Toc456600922"/>
+      <w:proofErr w:type="spellEnd"/>
       <w:r>
         <w:t xml:space="preserve"> </w:t>
       </w:r>
@@ -3473,18 +3546,30 @@
       <w:bookmarkEnd w:id="0"/>
       <w:bookmarkEnd w:id="3"/>
       <w:bookmarkEnd w:id="4"/>
-      <w:r>
-        <w:t>Обзор на</w:t>
-      </w:r>
-      <w:r>
-        <w:rPr>
-          <w:lang w:val="bg-BG"/>
-        </w:rPr>
+      <w:proofErr w:type="spellStart"/>
+      <w:r>
+        <w:t>Обзор</w:t>
+      </w:r>
+      <w:proofErr w:type="spellEnd"/>
+      <w:r>
         <w:t xml:space="preserve"> </w:t>
       </w:r>
+      <w:proofErr w:type="spellStart"/>
+      <w:r>
+        <w:t>на</w:t>
+      </w:r>
+      <w:proofErr w:type="spellEnd"/>
+      <w:r>
+        <w:rPr>
+          <w:lang w:val="bg-BG"/>
+        </w:rPr>
+        <w:t xml:space="preserve"> </w:t>
+      </w:r>
+      <w:proofErr w:type="spellStart"/>
       <w:r>
         <w:t>проекта</w:t>
       </w:r>
+      <w:proofErr w:type="spellEnd"/>
     </w:p>
     <w:p>
       <w:pPr>
@@ -3501,6 +3586,7 @@
     <w:p>
       <w:pPr>
         <w:pStyle w:val="a9"/>
+        <w:ind w:left="0" w:firstLine="720"/>
         <w:jc w:val="both"/>
         <w:rPr>
           <w:lang w:val="bg-BG"/>
@@ -3547,6 +3633,7 @@
     <w:p>
       <w:pPr>
         <w:pStyle w:val="a9"/>
+        <w:ind w:left="0" w:firstLine="720"/>
         <w:jc w:val="both"/>
         <w:rPr>
           <w:lang w:val="bg-BG"/>
@@ -3576,6 +3663,8 @@
         </w:rPr>
         <w:t>:</w:t>
       </w:r>
+      <w:bookmarkStart w:id="6" w:name="_GoBack"/>
+      <w:bookmarkEnd w:id="6"/>
     </w:p>
     <w:p>
       <w:pPr>
@@ -3668,7 +3757,21 @@
         <w:rPr>
           <w:lang w:val="bg-BG"/>
         </w:rPr>
-        <w:t>Екип 1 от страната на изпълнителите за този проект да е в състав: Серджан Ахмедов, Мартин Абрашев, Борислав Дечев, Калоян Гецов, Адриян</w:t>
+        <w:t xml:space="preserve">Екип 1 от страната на изпълнителите за този проект да е в състав: </w:t>
+      </w:r>
+      <w:proofErr w:type="spellStart"/>
+      <w:r>
+        <w:rPr>
+          <w:lang w:val="bg-BG"/>
+        </w:rPr>
+        <w:t>Серджан</w:t>
+      </w:r>
+      <w:proofErr w:type="spellEnd"/>
+      <w:r>
+        <w:rPr>
+          <w:lang w:val="bg-BG"/>
+        </w:rPr>
+        <w:t xml:space="preserve"> Ахмедов, Мартин Абрашев, Борислав Дечев, Калоян Гецов, Адриян</w:t>
       </w:r>
     </w:p>
     <w:p>
@@ -3714,6 +3817,7 @@
     <w:p>
       <w:pPr>
         <w:pStyle w:val="a9"/>
+        <w:ind w:left="0" w:firstLine="720"/>
         <w:jc w:val="both"/>
         <w:rPr>
           <w:lang w:val="bg-BG"/>
@@ -3753,6 +3857,7 @@
     <w:p>
       <w:pPr>
         <w:pStyle w:val="a9"/>
+        <w:ind w:left="0" w:firstLine="720"/>
         <w:jc w:val="both"/>
         <w:rPr>
           <w:lang w:val="bg-BG"/>
@@ -3951,11 +4056,19 @@
                 <w:lang w:val="bg-BG"/>
               </w:rPr>
             </w:pPr>
+            <w:proofErr w:type="spellStart"/>
             <w:r>
               <w:rPr>
                 <w:lang w:val="bg-BG"/>
               </w:rPr>
-              <w:t>Серджан Ахмедов</w:t>
+              <w:t>Серджан</w:t>
+            </w:r>
+            <w:proofErr w:type="spellEnd"/>
+            <w:r>
+              <w:rPr>
+                <w:lang w:val="bg-BG"/>
+              </w:rPr>
+              <w:t xml:space="preserve"> Ахмедов</w:t>
             </w:r>
           </w:p>
         </w:tc>
@@ -4337,12 +4450,14 @@
               <w:ind w:left="0"/>
               <w:jc w:val="center"/>
             </w:pPr>
+            <w:proofErr w:type="spellStart"/>
             <w:r>
               <w:rPr>
                 <w:lang w:val="bg-BG"/>
               </w:rPr>
               <w:t>Designer</w:t>
             </w:r>
+            <w:proofErr w:type="spellEnd"/>
           </w:p>
         </w:tc>
         <w:tc>
@@ -4508,12 +4623,28 @@
                 <w:lang w:val="bg-BG"/>
               </w:rPr>
             </w:pPr>
+            <w:proofErr w:type="spellStart"/>
             <w:r>
               <w:rPr>
                 <w:lang w:val="bg-BG"/>
               </w:rPr>
-              <w:t>Requirements Specifier</w:t>
-            </w:r>
+              <w:t>Requirements</w:t>
+            </w:r>
+            <w:proofErr w:type="spellEnd"/>
+            <w:r>
+              <w:rPr>
+                <w:lang w:val="bg-BG"/>
+              </w:rPr>
+              <w:t xml:space="preserve"> </w:t>
+            </w:r>
+            <w:proofErr w:type="spellStart"/>
+            <w:r>
+              <w:rPr>
+                <w:lang w:val="bg-BG"/>
+              </w:rPr>
+              <w:t>Specifier</w:t>
+            </w:r>
+            <w:proofErr w:type="spellEnd"/>
           </w:p>
         </w:tc>
       </w:tr>
@@ -4901,6 +5032,7 @@
         <w:rPr>
           <w:lang w:val="bg-BG"/>
         </w:rPr>
+        <w:lastRenderedPageBreak/>
         <w:t>Фиг.1</w:t>
       </w:r>
       <w:r>
@@ -4913,6 +5045,7 @@
     <w:p>
       <w:pPr>
         <w:pStyle w:val="a9"/>
+        <w:ind w:left="0" w:firstLine="720"/>
         <w:jc w:val="both"/>
         <w:rPr>
           <w:lang w:val="bg-BG"/>
@@ -4942,8 +5075,61 @@
         </w:rPr>
         <w:t xml:space="preserve"> Те определят състава на екипа от изпълнители по проекта и нужното време за изпълнение. Екипът от изпълнители предава </w:t>
       </w:r>
-      <w:r>
-        <w:t xml:space="preserve">разработените артефакти директно на член екипа на </w:t>
+      <w:proofErr w:type="spellStart"/>
+      <w:r>
+        <w:t>разработените</w:t>
+      </w:r>
+      <w:proofErr w:type="spellEnd"/>
+      <w:r>
+        <w:t xml:space="preserve"> </w:t>
+      </w:r>
+      <w:proofErr w:type="spellStart"/>
+      <w:r>
+        <w:t>артефакти</w:t>
+      </w:r>
+      <w:proofErr w:type="spellEnd"/>
+      <w:r>
+        <w:t xml:space="preserve"> </w:t>
+      </w:r>
+      <w:proofErr w:type="spellStart"/>
+      <w:r>
+        <w:t>директно</w:t>
+      </w:r>
+      <w:proofErr w:type="spellEnd"/>
+      <w:r>
+        <w:t xml:space="preserve"> </w:t>
+      </w:r>
+      <w:proofErr w:type="spellStart"/>
+      <w:r>
+        <w:t>на</w:t>
+      </w:r>
+      <w:proofErr w:type="spellEnd"/>
+      <w:r>
+        <w:t xml:space="preserve"> </w:t>
+      </w:r>
+      <w:proofErr w:type="spellStart"/>
+      <w:r>
+        <w:t>член</w:t>
+      </w:r>
+      <w:proofErr w:type="spellEnd"/>
+      <w:r>
+        <w:t xml:space="preserve"> </w:t>
+      </w:r>
+      <w:proofErr w:type="spellStart"/>
+      <w:r>
+        <w:t>екипа</w:t>
+      </w:r>
+      <w:proofErr w:type="spellEnd"/>
+      <w:r>
+        <w:t xml:space="preserve"> </w:t>
+      </w:r>
+      <w:proofErr w:type="spellStart"/>
+      <w:r>
+        <w:t>на</w:t>
+      </w:r>
+      <w:proofErr w:type="spellEnd"/>
+      <w:r>
+        <w:t xml:space="preserve"> </w:t>
       </w:r>
       <w:r>
         <w:rPr>
@@ -4952,7 +5138,191 @@
         <w:t>възложителите</w:t>
       </w:r>
       <w:r>
-        <w:t>. При неясноти, изникнали в процеса на разработка в зависимост от областта на въпроса човек от екипа на извършителите се свързва с член от екипа на възложителите.</w:t>
+        <w:t xml:space="preserve">. </w:t>
+      </w:r>
+      <w:proofErr w:type="spellStart"/>
+      <w:r>
+        <w:t>При</w:t>
+      </w:r>
+      <w:proofErr w:type="spellEnd"/>
+      <w:r>
+        <w:t xml:space="preserve"> </w:t>
+      </w:r>
+      <w:proofErr w:type="spellStart"/>
+      <w:r>
+        <w:t>неясноти</w:t>
+      </w:r>
+      <w:proofErr w:type="spellEnd"/>
+      <w:r>
+        <w:t xml:space="preserve">, </w:t>
+      </w:r>
+      <w:proofErr w:type="spellStart"/>
+      <w:r>
+        <w:t>изникнали</w:t>
+      </w:r>
+      <w:proofErr w:type="spellEnd"/>
+      <w:r>
+        <w:t xml:space="preserve"> в </w:t>
+      </w:r>
+      <w:proofErr w:type="spellStart"/>
+      <w:r>
+        <w:t>процеса</w:t>
+      </w:r>
+      <w:proofErr w:type="spellEnd"/>
+      <w:r>
+        <w:t xml:space="preserve"> </w:t>
+      </w:r>
+      <w:proofErr w:type="spellStart"/>
+      <w:r>
+        <w:t>на</w:t>
+      </w:r>
+      <w:proofErr w:type="spellEnd"/>
+      <w:r>
+        <w:t xml:space="preserve"> </w:t>
+      </w:r>
+      <w:proofErr w:type="spellStart"/>
+      <w:r>
+        <w:t>разработка</w:t>
+      </w:r>
+      <w:proofErr w:type="spellEnd"/>
+      <w:r>
+        <w:t xml:space="preserve"> в </w:t>
+      </w:r>
+      <w:proofErr w:type="spellStart"/>
+      <w:r>
+        <w:t>зависимост</w:t>
+      </w:r>
+      <w:proofErr w:type="spellEnd"/>
+      <w:r>
+        <w:t xml:space="preserve"> </w:t>
+      </w:r>
+      <w:proofErr w:type="spellStart"/>
+      <w:r>
+        <w:t>от</w:t>
+      </w:r>
+      <w:proofErr w:type="spellEnd"/>
+      <w:r>
+        <w:t xml:space="preserve"> </w:t>
+      </w:r>
+      <w:proofErr w:type="spellStart"/>
+      <w:r>
+        <w:t>областта</w:t>
+      </w:r>
+      <w:proofErr w:type="spellEnd"/>
+      <w:r>
+        <w:t xml:space="preserve"> </w:t>
+      </w:r>
+      <w:proofErr w:type="spellStart"/>
+      <w:r>
+        <w:t>на</w:t>
+      </w:r>
+      <w:proofErr w:type="spellEnd"/>
+      <w:r>
+        <w:t xml:space="preserve"> </w:t>
+      </w:r>
+      <w:proofErr w:type="spellStart"/>
+      <w:r>
+        <w:t>въпроса</w:t>
+      </w:r>
+      <w:proofErr w:type="spellEnd"/>
+      <w:r>
+        <w:t xml:space="preserve"> </w:t>
+      </w:r>
+      <w:proofErr w:type="spellStart"/>
+      <w:r>
+        <w:t>човек</w:t>
+      </w:r>
+      <w:proofErr w:type="spellEnd"/>
+      <w:r>
+        <w:t xml:space="preserve"> </w:t>
+      </w:r>
+      <w:proofErr w:type="spellStart"/>
+      <w:r>
+        <w:t>от</w:t>
+      </w:r>
+      <w:proofErr w:type="spellEnd"/>
+      <w:r>
+        <w:t xml:space="preserve"> </w:t>
+      </w:r>
+      <w:proofErr w:type="spellStart"/>
+      <w:r>
+        <w:t>екипа</w:t>
+      </w:r>
+      <w:proofErr w:type="spellEnd"/>
+      <w:r>
+        <w:t xml:space="preserve"> </w:t>
+      </w:r>
+      <w:proofErr w:type="spellStart"/>
+      <w:r>
+        <w:t>на</w:t>
+      </w:r>
+      <w:proofErr w:type="spellEnd"/>
+      <w:r>
+        <w:t xml:space="preserve"> </w:t>
+      </w:r>
+      <w:proofErr w:type="spellStart"/>
+      <w:r>
+        <w:t>извършителите</w:t>
+      </w:r>
+      <w:proofErr w:type="spellEnd"/>
+      <w:r>
+        <w:t xml:space="preserve"> </w:t>
+      </w:r>
+      <w:proofErr w:type="spellStart"/>
+      <w:r>
+        <w:t>се</w:t>
+      </w:r>
+      <w:proofErr w:type="spellEnd"/>
+      <w:r>
+        <w:t xml:space="preserve"> </w:t>
+      </w:r>
+      <w:proofErr w:type="spellStart"/>
+      <w:r>
+        <w:t>свързва</w:t>
+      </w:r>
+      <w:proofErr w:type="spellEnd"/>
+      <w:r>
+        <w:t xml:space="preserve"> с </w:t>
+      </w:r>
+      <w:proofErr w:type="spellStart"/>
+      <w:r>
+        <w:t>член</w:t>
+      </w:r>
+      <w:proofErr w:type="spellEnd"/>
+      <w:r>
+        <w:t xml:space="preserve"> </w:t>
+      </w:r>
+      <w:proofErr w:type="spellStart"/>
+      <w:r>
+        <w:t>от</w:t>
+      </w:r>
+      <w:proofErr w:type="spellEnd"/>
+      <w:r>
+        <w:t xml:space="preserve"> </w:t>
+      </w:r>
+      <w:proofErr w:type="spellStart"/>
+      <w:r>
+        <w:t>екипа</w:t>
+      </w:r>
+      <w:proofErr w:type="spellEnd"/>
+      <w:r>
+        <w:t xml:space="preserve"> </w:t>
+      </w:r>
+      <w:proofErr w:type="spellStart"/>
+      <w:r>
+        <w:t>на</w:t>
+      </w:r>
+      <w:proofErr w:type="spellEnd"/>
+      <w:r>
+        <w:t xml:space="preserve"> </w:t>
+      </w:r>
+      <w:proofErr w:type="spellStart"/>
+      <w:r>
+        <w:t>възложителите</w:t>
+      </w:r>
+      <w:proofErr w:type="spellEnd"/>
+      <w:r>
+        <w:t>.</w:t>
       </w:r>
     </w:p>
     <w:p>
@@ -4970,6 +5340,7 @@
     <w:p>
       <w:pPr>
         <w:pStyle w:val="a9"/>
+        <w:ind w:left="0" w:firstLine="720"/>
         <w:jc w:val="both"/>
         <w:rPr>
           <w:lang w:val="bg-BG"/>
@@ -4982,7 +5353,10 @@
         <w:t>Системата „</w:t>
       </w:r>
       <w:r>
-        <w:t>Advanced Bank Management</w:t>
+        <w:t xml:space="preserve">Advanced Bank </w:t>
+      </w:r>
+      <w:r>
+        <w:t>Management</w:t>
       </w:r>
       <w:r>
         <w:rPr>
@@ -4991,18 +5365,55 @@
         <w:t xml:space="preserve">“ ще комуникира с </w:t>
       </w:r>
       <w:r>
+        <w:rPr>
+          <w:lang w:val="bg-BG"/>
+        </w:rPr>
+        <w:t xml:space="preserve">електронните системи </w:t>
+      </w:r>
+      <w:proofErr w:type="spellStart"/>
+      <w:r>
+        <w:t>ePay</w:t>
+      </w:r>
+      <w:proofErr w:type="spellEnd"/>
+      <w:r>
+        <w:t xml:space="preserve">, </w:t>
+      </w:r>
+      <w:proofErr w:type="spellStart"/>
+      <w:r>
         <w:t>Paypal</w:t>
       </w:r>
-      <w:r>
-        <w:rPr>
-          <w:lang w:val="bg-BG"/>
-        </w:rPr>
-        <w:t>, което ще дава допълнителна възможност на своите клиенти за разплащателните процеси.</w:t>
+      <w:proofErr w:type="spellEnd"/>
+      <w:r>
+        <w:rPr>
+          <w:lang w:val="bg-BG"/>
+        </w:rPr>
+        <w:t>, 2</w:t>
+      </w:r>
+      <w:proofErr w:type="spellStart"/>
+      <w:r>
+        <w:t>CheckOut</w:t>
+      </w:r>
+      <w:proofErr w:type="spellEnd"/>
+      <w:r>
+        <w:t>, Moneybookers, Google Checkout,</w:t>
+      </w:r>
+      <w:r>
+        <w:rPr>
+          <w:lang w:val="bg-BG"/>
+        </w:rPr>
+        <w:t xml:space="preserve"> което</w:t>
+      </w:r>
+      <w:r>
+        <w:rPr>
+          <w:lang w:val="bg-BG"/>
+        </w:rPr>
+        <w:t xml:space="preserve"> ще дава допълнителна възможност на своите клиенти за разплащателните процеси.</w:t>
       </w:r>
     </w:p>
     <w:p>
       <w:pPr>
         <w:pStyle w:val="a9"/>
+        <w:ind w:left="0" w:firstLine="720"/>
         <w:jc w:val="both"/>
         <w:rPr>
           <w:lang w:val="bg-BG"/>
@@ -5012,7 +5423,31 @@
         <w:rPr>
           <w:lang w:val="bg-BG"/>
         </w:rPr>
-        <w:t xml:space="preserve">Ще бъде осъществена връзка с информационната система на община „Русе“ за валидиране на личните данни на клиентите </w:t>
+        <w:t>Ще бъде ос</w:t>
+      </w:r>
+      <w:r>
+        <w:rPr>
+          <w:lang w:val="bg-BG"/>
+        </w:rPr>
+        <w:t>ъществена връзка с информационните системи</w:t>
+      </w:r>
+      <w:r>
+        <w:rPr>
+          <w:lang w:val="bg-BG"/>
+        </w:rPr>
+        <w:t xml:space="preserve"> на </w:t>
+      </w:r>
+      <w:r>
+        <w:rPr>
+          <w:lang w:val="bg-BG"/>
+        </w:rPr>
+        <w:t>държавните учреждения</w:t>
+      </w:r>
+      <w:r>
+        <w:rPr>
+          <w:lang w:val="bg-BG"/>
+        </w:rPr>
+        <w:t xml:space="preserve"> за валидиране на личните данни на клиентите </w:t>
       </w:r>
       <w:r>
         <w:rPr>
@@ -5039,6 +5474,7 @@
     <w:p>
       <w:pPr>
         <w:pStyle w:val="a9"/>
+        <w:ind w:left="0" w:firstLine="720"/>
         <w:jc w:val="both"/>
       </w:pPr>
       <w:r>
@@ -5051,7 +5487,25 @@
         <w:rPr>
           <w:lang w:val="bg-BG"/>
         </w:rPr>
-        <w:t xml:space="preserve"> ще комуникира с информационната система на банкоматите на територията на България.</w:t>
+        <w:t xml:space="preserve"> ще комуникира с </w:t>
+      </w:r>
+      <w:r>
+        <w:rPr>
+          <w:lang w:val="bg-BG"/>
+        </w:rPr>
+        <w:t>банкоматните системи</w:t>
+      </w:r>
+      <w:r>
+        <w:rPr>
+          <w:lang w:val="bg-BG"/>
+        </w:rPr>
+        <w:t xml:space="preserve"> на банкоматите, които се намират</w:t>
+      </w:r>
+      <w:r>
+        <w:rPr>
+          <w:lang w:val="bg-BG"/>
+        </w:rPr>
+        <w:t xml:space="preserve"> на територията на държавите, в които банката има клонове.</w:t>
       </w:r>
     </w:p>
     <w:p>
@@ -5668,9 +6122,27 @@
       <w:pPr>
         <w:pStyle w:val="1"/>
       </w:pPr>
-      <w:r>
-        <w:t>Процес на управление</w:t>
-      </w:r>
+      <w:proofErr w:type="spellStart"/>
+      <w:r>
+        <w:t>Процес</w:t>
+      </w:r>
+      <w:proofErr w:type="spellEnd"/>
+      <w:r>
+        <w:t xml:space="preserve"> </w:t>
+      </w:r>
+      <w:proofErr w:type="spellStart"/>
+      <w:r>
+        <w:t>на</w:t>
+      </w:r>
+      <w:proofErr w:type="spellEnd"/>
+      <w:r>
+        <w:t xml:space="preserve"> </w:t>
+      </w:r>
+      <w:proofErr w:type="spellStart"/>
+      <w:r>
+        <w:t>управление</w:t>
+      </w:r>
+      <w:proofErr w:type="spellEnd"/>
     </w:p>
     <w:p>
       <w:pPr>
@@ -5689,7 +6161,7 @@
     </w:p>
     <w:p>
       <w:pPr>
-        <w:ind w:left="720"/>
+        <w:ind w:firstLine="720"/>
         <w:jc w:val="both"/>
         <w:rPr>
           <w:lang w:val="bg-BG"/>
@@ -5725,12 +6197,14 @@
         </w:rPr>
         <w:t>Планиране (</w:t>
       </w:r>
+      <w:proofErr w:type="spellStart"/>
       <w:r>
         <w:rPr>
           <w:lang w:val="bg-BG"/>
         </w:rPr>
         <w:t>Inception</w:t>
       </w:r>
+      <w:proofErr w:type="spellEnd"/>
       <w:r>
         <w:t xml:space="preserve">), </w:t>
       </w:r>
@@ -5738,53 +6212,63 @@
         <w:rPr>
           <w:lang w:val="bg-BG"/>
         </w:rPr>
+        <w:t>Детайлизиране (</w:t>
+      </w:r>
+      <w:proofErr w:type="spellStart"/>
+      <w:r>
+        <w:rPr>
+          <w:lang w:val="bg-BG"/>
+        </w:rPr>
+        <w:t>Elaboration</w:t>
+      </w:r>
+      <w:proofErr w:type="spellEnd"/>
+      <w:r>
+        <w:t xml:space="preserve">), </w:t>
+      </w:r>
+      <w:r>
+        <w:rPr>
+          <w:lang w:val="bg-BG"/>
+        </w:rPr>
+        <w:t>Изграждане (</w:t>
+      </w:r>
+      <w:r>
+        <w:rPr>
+          <w:lang w:val="bg-BG"/>
+        </w:rPr>
+        <w:t>Construction</w:t>
+      </w:r>
+      <w:r>
+        <w:t xml:space="preserve">), </w:t>
+      </w:r>
+      <w:r>
+        <w:rPr>
+          <w:lang w:val="bg-BG"/>
+        </w:rPr>
+        <w:t>Предаване (</w:t>
+      </w:r>
+      <w:proofErr w:type="spellStart"/>
+      <w:r>
+        <w:rPr>
+          <w:lang w:val="bg-BG"/>
+        </w:rPr>
+        <w:t>Transition</w:t>
+      </w:r>
+      <w:proofErr w:type="spellEnd"/>
+      <w:r>
+        <w:t xml:space="preserve">). </w:t>
+      </w:r>
+      <w:r>
+        <w:rPr>
+          <w:lang w:val="bg-BG"/>
+        </w:rPr>
+        <w:t xml:space="preserve">Всяка фаза бива разделяна на итерации. </w:t>
+      </w:r>
+      <w:r>
+        <w:rPr>
+          <w:lang w:val="bg-BG"/>
+        </w:rPr>
         <w:lastRenderedPageBreak/>
-        <w:t>Детайлизиране (</w:t>
-      </w:r>
-      <w:r>
-        <w:rPr>
-          <w:lang w:val="bg-BG"/>
-        </w:rPr>
-        <w:t>Elaboration</w:t>
-      </w:r>
-      <w:r>
-        <w:t xml:space="preserve">), </w:t>
-      </w:r>
-      <w:r>
-        <w:rPr>
-          <w:lang w:val="bg-BG"/>
-        </w:rPr>
-        <w:t>Изграждане (</w:t>
-      </w:r>
-      <w:r>
-        <w:rPr>
-          <w:lang w:val="bg-BG"/>
-        </w:rPr>
-        <w:t>Construction</w:t>
-      </w:r>
-      <w:r>
-        <w:t xml:space="preserve">), </w:t>
-      </w:r>
-      <w:r>
-        <w:rPr>
-          <w:lang w:val="bg-BG"/>
-        </w:rPr>
-        <w:t>Предаване (</w:t>
-      </w:r>
-      <w:r>
-        <w:rPr>
-          <w:lang w:val="bg-BG"/>
-        </w:rPr>
-        <w:t>Transition</w:t>
-      </w:r>
-      <w:r>
-        <w:t xml:space="preserve">). </w:t>
-      </w:r>
-      <w:r>
-        <w:rPr>
-          <w:lang w:val="bg-BG"/>
-        </w:rPr>
-        <w:t xml:space="preserve">Всяка фаза бива разделяна на итерации. Това помага на ръководителя на проекта да прави оценка на напредъка </w:t>
+        <w:t xml:space="preserve">Това помага на ръководителя на проекта да прави оценка на напредъка </w:t>
       </w:r>
       <w:r>
         <w:rPr>
@@ -5798,9 +6282,27 @@
         <w:pStyle w:val="3"/>
         <w:jc w:val="both"/>
       </w:pPr>
-      <w:r>
-        <w:t>План на фазите</w:t>
-      </w:r>
+      <w:proofErr w:type="spellStart"/>
+      <w:r>
+        <w:t>План</w:t>
+      </w:r>
+      <w:proofErr w:type="spellEnd"/>
+      <w:r>
+        <w:t xml:space="preserve"> </w:t>
+      </w:r>
+      <w:proofErr w:type="spellStart"/>
+      <w:r>
+        <w:t>на</w:t>
+      </w:r>
+      <w:proofErr w:type="spellEnd"/>
+      <w:r>
+        <w:t xml:space="preserve"> </w:t>
+      </w:r>
+      <w:proofErr w:type="spellStart"/>
+      <w:r>
+        <w:t>фазите</w:t>
+      </w:r>
+      <w:proofErr w:type="spellEnd"/>
     </w:p>
     <w:p>
       <w:pPr>
@@ -6645,19 +7147,39 @@
         <w:pStyle w:val="3"/>
         <w:jc w:val="both"/>
       </w:pPr>
-      <w:bookmarkStart w:id="6" w:name="_Toc430447688"/>
-      <w:r>
-        <w:t>Цели на итераци</w:t>
-      </w:r>
+      <w:bookmarkStart w:id="7" w:name="_Toc430447688"/>
+      <w:proofErr w:type="spellStart"/>
+      <w:r>
+        <w:t>Цели</w:t>
+      </w:r>
+      <w:proofErr w:type="spellEnd"/>
+      <w:r>
+        <w:t xml:space="preserve"> </w:t>
+      </w:r>
+      <w:proofErr w:type="spellStart"/>
+      <w:r>
+        <w:t>на</w:t>
+      </w:r>
+      <w:proofErr w:type="spellEnd"/>
+      <w:r>
+        <w:t xml:space="preserve"> </w:t>
+      </w:r>
+      <w:proofErr w:type="spellStart"/>
+      <w:r>
+        <w:t>итераци</w:t>
+      </w:r>
+      <w:proofErr w:type="spellEnd"/>
       <w:r>
         <w:rPr>
           <w:lang w:val="bg-BG"/>
         </w:rPr>
         <w:t>и</w:t>
       </w:r>
+      <w:proofErr w:type="spellStart"/>
       <w:r>
         <w:t>те</w:t>
       </w:r>
+      <w:proofErr w:type="spellEnd"/>
     </w:p>
     <w:p>
       <w:pPr>
@@ -6802,7 +7324,7 @@
     </w:p>
     <w:p>
       <w:pPr>
-        <w:ind w:left="720"/>
+        <w:ind w:firstLine="720"/>
         <w:jc w:val="both"/>
         <w:rPr>
           <w:lang w:val="bg-BG"/>
@@ -6818,6 +7340,7 @@
     <w:p>
       <w:pPr>
         <w:pStyle w:val="a9"/>
+        <w:ind w:left="0" w:firstLine="720"/>
         <w:jc w:val="both"/>
       </w:pPr>
     </w:p>
@@ -6838,7 +7361,7 @@
     </w:p>
     <w:p>
       <w:pPr>
-        <w:ind w:left="720"/>
+        <w:ind w:firstLine="720"/>
         <w:jc w:val="both"/>
         <w:rPr>
           <w:lang w:val="bg-BG"/>
@@ -6848,7 +7371,13 @@
         <w:rPr>
           <w:lang w:val="bg-BG"/>
         </w:rPr>
-        <w:t xml:space="preserve">Във края на всяка итерация на </w:t>
+        <w:t>В</w:t>
+      </w:r>
+      <w:r>
+        <w:rPr>
+          <w:lang w:val="bg-BG"/>
+        </w:rPr>
+        <w:t xml:space="preserve"> края на всяка итерация на </w:t>
       </w:r>
       <w:r>
         <w:rPr>
@@ -6921,7 +7450,7 @@
         <w:t>T1</w:t>
       </w:r>
     </w:p>
-    <w:bookmarkEnd w:id="6"/>
+    <w:bookmarkEnd w:id="7"/>
     <w:p>
       <w:pPr>
         <w:pStyle w:val="3"/>
@@ -6939,7 +7468,7 @@
     </w:p>
     <w:p>
       <w:pPr>
-        <w:ind w:left="720"/>
+        <w:ind w:firstLine="720"/>
         <w:jc w:val="both"/>
       </w:pPr>
       <w:r>
@@ -6957,15 +7486,17 @@
         <w:pStyle w:val="3"/>
         <w:jc w:val="both"/>
       </w:pPr>
-      <w:bookmarkStart w:id="7" w:name="_Toc430447692"/>
+      <w:bookmarkStart w:id="8" w:name="_Toc430447692"/>
+      <w:proofErr w:type="spellStart"/>
       <w:r>
         <w:lastRenderedPageBreak/>
         <w:t>Ресурси</w:t>
       </w:r>
+      <w:proofErr w:type="spellEnd"/>
     </w:p>
     <w:p>
       <w:pPr>
-        <w:ind w:left="720"/>
+        <w:ind w:firstLine="720"/>
         <w:jc w:val="both"/>
         <w:rPr>
           <w:lang w:val="bg-BG"/>
@@ -7025,8 +7556,6 @@
         </w:rPr>
         <w:t xml:space="preserve"> Машините за реализирането на проекта ще бъдат осигурени от Русенски университет „Ангел Кънчев“ и от екипа на изпълнителите.</w:t>
       </w:r>
-      <w:bookmarkStart w:id="8" w:name="_GoBack"/>
-      <w:bookmarkEnd w:id="8"/>
     </w:p>
     <w:p>
       <w:pPr>
@@ -7035,7 +7564,7 @@
       </w:pPr>
       <w:bookmarkStart w:id="9" w:name="_Toc447095899"/>
       <w:bookmarkStart w:id="10" w:name="_Toc106427548"/>
-      <w:bookmarkEnd w:id="7"/>
+      <w:bookmarkEnd w:id="8"/>
       <w:r>
         <w:t>Budget</w:t>
       </w:r>
@@ -7044,7 +7573,7 @@
     </w:p>
     <w:p>
       <w:pPr>
-        <w:ind w:left="720"/>
+        <w:ind w:firstLine="720"/>
         <w:rPr>
           <w:lang w:val="bg-BG"/>
         </w:rPr>
@@ -7079,20 +7608,12 @@
         </w:rPr>
         <w:t>Планове за итерации</w:t>
       </w:r>
-    </w:p>
-    <w:p>
-      <w:pPr>
-        <w:pStyle w:val="InfoBlue"/>
-        <w:jc w:val="both"/>
-        <w:rPr>
-          <w:lang w:val="bg-BG"/>
-        </w:rPr>
-      </w:pPr>
       <w:bookmarkStart w:id="11" w:name="_Toc447095908"/>
     </w:p>
     <w:p>
       <w:pPr>
         <w:pStyle w:val="a9"/>
+        <w:ind w:left="0" w:firstLine="720"/>
         <w:jc w:val="both"/>
         <w:rPr>
           <w:lang w:val="bg-BG"/>
@@ -7104,12 +7625,6 @@
         </w:rPr>
         <w:t>Всяка итерация е описана в документа „График на проекта“.</w:t>
       </w:r>
-    </w:p>
-    <w:p>
-      <w:pPr>
-        <w:pStyle w:val="a9"/>
-        <w:jc w:val="both"/>
-      </w:pPr>
     </w:p>
     <w:bookmarkEnd w:id="11"/>
     <w:p>
@@ -7117,9 +7632,35 @@
         <w:pStyle w:val="2"/>
         <w:jc w:val="both"/>
       </w:pPr>
-      <w:r>
-        <w:t>Мониторинг и контрол на проекта</w:t>
-      </w:r>
+      <w:proofErr w:type="spellStart"/>
+      <w:r>
+        <w:t>Мониторинг</w:t>
+      </w:r>
+      <w:proofErr w:type="spellEnd"/>
+      <w:r>
+        <w:t xml:space="preserve"> и </w:t>
+      </w:r>
+      <w:proofErr w:type="spellStart"/>
+      <w:r>
+        <w:t>контрол</w:t>
+      </w:r>
+      <w:proofErr w:type="spellEnd"/>
+      <w:r>
+        <w:t xml:space="preserve"> </w:t>
+      </w:r>
+      <w:proofErr w:type="spellStart"/>
+      <w:r>
+        <w:t>на</w:t>
+      </w:r>
+      <w:proofErr w:type="spellEnd"/>
+      <w:r>
+        <w:t xml:space="preserve"> </w:t>
+      </w:r>
+      <w:proofErr w:type="spellStart"/>
+      <w:r>
+        <w:t>проекта</w:t>
+      </w:r>
+      <w:proofErr w:type="spellEnd"/>
     </w:p>
     <w:p>
       <w:pPr>
@@ -7136,6 +7677,7 @@
     <w:p>
       <w:pPr>
         <w:pStyle w:val="a9"/>
+        <w:ind w:left="0" w:firstLine="720"/>
         <w:jc w:val="both"/>
         <w:rPr>
           <w:lang w:val="bg-BG"/>
@@ -7153,13 +7695,47 @@
         <w:pStyle w:val="3"/>
         <w:jc w:val="both"/>
       </w:pPr>
-      <w:r>
-        <w:t>План за контролиране на графика</w:t>
-      </w:r>
+      <w:proofErr w:type="spellStart"/>
+      <w:r>
+        <w:t>План</w:t>
+      </w:r>
+      <w:proofErr w:type="spellEnd"/>
+      <w:r>
+        <w:t xml:space="preserve"> </w:t>
+      </w:r>
+      <w:proofErr w:type="spellStart"/>
+      <w:r>
+        <w:t>за</w:t>
+      </w:r>
+      <w:proofErr w:type="spellEnd"/>
+      <w:r>
+        <w:t xml:space="preserve"> </w:t>
+      </w:r>
+      <w:proofErr w:type="spellStart"/>
+      <w:r>
+        <w:t>контролиране</w:t>
+      </w:r>
+      <w:proofErr w:type="spellEnd"/>
+      <w:r>
+        <w:t xml:space="preserve"> </w:t>
+      </w:r>
+      <w:proofErr w:type="spellStart"/>
+      <w:r>
+        <w:t>на</w:t>
+      </w:r>
+      <w:proofErr w:type="spellEnd"/>
+      <w:r>
+        <w:t xml:space="preserve"> </w:t>
+      </w:r>
+      <w:proofErr w:type="spellStart"/>
+      <w:r>
+        <w:t>графика</w:t>
+      </w:r>
+      <w:proofErr w:type="spellEnd"/>
     </w:p>
     <w:p>
       <w:pPr>
-        <w:ind w:left="720"/>
+        <w:ind w:firstLine="720"/>
         <w:jc w:val="both"/>
       </w:pPr>
       <w:r>
@@ -7175,7 +7751,21 @@
         <w:rPr>
           <w:lang w:val="bg-BG"/>
         </w:rPr>
-        <w:t>“ от РУ „Ангел Кънчев“, в коята всяка итерация от проекта ще бъде представена като набор от задачи. Системата притежава функционалности като: създаване на различни по вид задачи,</w:t>
+        <w:t xml:space="preserve">“ от РУ „Ангел Кънчев“, в </w:t>
+      </w:r>
+      <w:proofErr w:type="spellStart"/>
+      <w:r>
+        <w:rPr>
+          <w:lang w:val="bg-BG"/>
+        </w:rPr>
+        <w:t>коята</w:t>
+      </w:r>
+      <w:proofErr w:type="spellEnd"/>
+      <w:r>
+        <w:rPr>
+          <w:lang w:val="bg-BG"/>
+        </w:rPr>
+        <w:t xml:space="preserve"> всяка итерация от проекта ще бъде представена като набор от задачи. Системата притежава функционалности като: създаване на различни по вид задачи,</w:t>
       </w:r>
       <w:r>
         <w:rPr>
@@ -7198,7 +7788,7 @@
     </w:p>
     <w:p>
       <w:pPr>
-        <w:ind w:left="720"/>
+        <w:ind w:firstLine="720"/>
         <w:jc w:val="both"/>
         <w:rPr>
           <w:lang w:val="bg-BG"/>
@@ -12381,7 +12971,6 @@
                 <w:rFonts w:ascii="Arial" w:hAnsi="Arial" w:cs="Arial"/>
                 <w:lang w:val="bg-BG" w:eastAsia="bg-BG"/>
               </w:rPr>
-              <w:lastRenderedPageBreak/>
               <w:t>13</w:t>
             </w:r>
           </w:p>
@@ -13537,6 +14126,7 @@
                 <w:rFonts w:ascii="Arial" w:hAnsi="Arial" w:cs="Arial"/>
                 <w:lang w:val="bg-BG" w:eastAsia="bg-BG"/>
               </w:rPr>
+              <w:lastRenderedPageBreak/>
               <w:t>16</w:t>
             </w:r>
           </w:p>
@@ -17377,6 +17967,7 @@
     </w:p>
     <w:p>
       <w:pPr>
+        <w:ind w:firstLine="720"/>
         <w:rPr>
           <w:lang w:val="bg-BG"/>
         </w:rPr>
@@ -17555,7 +18146,23 @@
                 <w:rFonts w:ascii="Arial" w:hAnsi="Arial" w:cs="Arial"/>
                 <w:lang w:val="bg-BG" w:eastAsia="bg-BG"/>
               </w:rPr>
-              <w:t>e (elaboration)</w:t>
+              <w:t>e (</w:t>
+            </w:r>
+            <w:proofErr w:type="spellStart"/>
+            <w:r>
+              <w:rPr>
+                <w:rFonts w:ascii="Arial" w:hAnsi="Arial" w:cs="Arial"/>
+                <w:lang w:val="bg-BG" w:eastAsia="bg-BG"/>
+              </w:rPr>
+              <w:t>elaboration</w:t>
+            </w:r>
+            <w:proofErr w:type="spellEnd"/>
+            <w:r>
+              <w:rPr>
+                <w:rFonts w:ascii="Arial" w:hAnsi="Arial" w:cs="Arial"/>
+                <w:lang w:val="bg-BG" w:eastAsia="bg-BG"/>
+              </w:rPr>
+              <w:t>)</w:t>
             </w:r>
           </w:p>
         </w:tc>
@@ -17626,7 +18233,23 @@
                 <w:rFonts w:ascii="Arial" w:hAnsi="Arial" w:cs="Arial"/>
                 <w:lang w:val="bg-BG" w:eastAsia="bg-BG"/>
               </w:rPr>
-              <w:t>s (stable)</w:t>
+              <w:t>s (</w:t>
+            </w:r>
+            <w:proofErr w:type="spellStart"/>
+            <w:r>
+              <w:rPr>
+                <w:rFonts w:ascii="Arial" w:hAnsi="Arial" w:cs="Arial"/>
+                <w:lang w:val="bg-BG" w:eastAsia="bg-BG"/>
+              </w:rPr>
+              <w:t>stable</w:t>
+            </w:r>
+            <w:proofErr w:type="spellEnd"/>
+            <w:r>
+              <w:rPr>
+                <w:rFonts w:ascii="Arial" w:hAnsi="Arial" w:cs="Arial"/>
+                <w:lang w:val="bg-BG" w:eastAsia="bg-BG"/>
+              </w:rPr>
+              <w:t>)</w:t>
             </w:r>
           </w:p>
         </w:tc>
@@ -17693,7 +18316,23 @@
                 <w:rFonts w:ascii="Arial" w:hAnsi="Arial" w:cs="Arial"/>
                 <w:lang w:val="bg-BG" w:eastAsia="bg-BG"/>
               </w:rPr>
-              <w:t>r (revised)</w:t>
+              <w:t>r (</w:t>
+            </w:r>
+            <w:proofErr w:type="spellStart"/>
+            <w:r>
+              <w:rPr>
+                <w:rFonts w:ascii="Arial" w:hAnsi="Arial" w:cs="Arial"/>
+                <w:lang w:val="bg-BG" w:eastAsia="bg-BG"/>
+              </w:rPr>
+              <w:t>revised</w:t>
+            </w:r>
+            <w:proofErr w:type="spellEnd"/>
+            <w:r>
+              <w:rPr>
+                <w:rFonts w:ascii="Arial" w:hAnsi="Arial" w:cs="Arial"/>
+                <w:lang w:val="bg-BG" w:eastAsia="bg-BG"/>
+              </w:rPr>
+              <w:t>)</w:t>
             </w:r>
           </w:p>
         </w:tc>
@@ -17764,7 +18403,23 @@
                 <w:rFonts w:ascii="Arial" w:hAnsi="Arial" w:cs="Arial"/>
                 <w:lang w:val="bg-BG" w:eastAsia="bg-BG"/>
               </w:rPr>
-              <w:t>c (completed)</w:t>
+              <w:t>c (</w:t>
+            </w:r>
+            <w:proofErr w:type="spellStart"/>
+            <w:r>
+              <w:rPr>
+                <w:rFonts w:ascii="Arial" w:hAnsi="Arial" w:cs="Arial"/>
+                <w:lang w:val="bg-BG" w:eastAsia="bg-BG"/>
+              </w:rPr>
+              <w:t>completed</w:t>
+            </w:r>
+            <w:proofErr w:type="spellEnd"/>
+            <w:r>
+              <w:rPr>
+                <w:rFonts w:ascii="Arial" w:hAnsi="Arial" w:cs="Arial"/>
+                <w:lang w:val="bg-BG" w:eastAsia="bg-BG"/>
+              </w:rPr>
+              <w:t>)</w:t>
             </w:r>
           </w:p>
         </w:tc>
@@ -17950,7 +18605,23 @@
                 <w:rFonts w:ascii="Arial" w:hAnsi="Arial" w:cs="Arial"/>
                 <w:lang w:val="bg-BG" w:eastAsia="bg-BG"/>
               </w:rPr>
-              <w:t>I (inception)</w:t>
+              <w:t>I (</w:t>
+            </w:r>
+            <w:proofErr w:type="spellStart"/>
+            <w:r>
+              <w:rPr>
+                <w:rFonts w:ascii="Arial" w:hAnsi="Arial" w:cs="Arial"/>
+                <w:lang w:val="bg-BG" w:eastAsia="bg-BG"/>
+              </w:rPr>
+              <w:t>inception</w:t>
+            </w:r>
+            <w:proofErr w:type="spellEnd"/>
+            <w:r>
+              <w:rPr>
+                <w:rFonts w:ascii="Arial" w:hAnsi="Arial" w:cs="Arial"/>
+                <w:lang w:val="bg-BG" w:eastAsia="bg-BG"/>
+              </w:rPr>
+              <w:t>)</w:t>
             </w:r>
           </w:p>
         </w:tc>
@@ -18017,7 +18688,23 @@
                 <w:rFonts w:ascii="Arial" w:hAnsi="Arial" w:cs="Arial"/>
                 <w:lang w:val="bg-BG" w:eastAsia="bg-BG"/>
               </w:rPr>
-              <w:t xml:space="preserve">E (elaboration) </w:t>
+              <w:t>E (</w:t>
+            </w:r>
+            <w:proofErr w:type="spellStart"/>
+            <w:r>
+              <w:rPr>
+                <w:rFonts w:ascii="Arial" w:hAnsi="Arial" w:cs="Arial"/>
+                <w:lang w:val="bg-BG" w:eastAsia="bg-BG"/>
+              </w:rPr>
+              <w:t>elaboration</w:t>
+            </w:r>
+            <w:proofErr w:type="spellEnd"/>
+            <w:r>
+              <w:rPr>
+                <w:rFonts w:ascii="Arial" w:hAnsi="Arial" w:cs="Arial"/>
+                <w:lang w:val="bg-BG" w:eastAsia="bg-BG"/>
+              </w:rPr>
+              <w:t xml:space="preserve">) </w:t>
             </w:r>
           </w:p>
         </w:tc>
@@ -18084,7 +18771,23 @@
                 <w:rFonts w:ascii="Arial" w:hAnsi="Arial" w:cs="Arial"/>
                 <w:lang w:val="bg-BG" w:eastAsia="bg-BG"/>
               </w:rPr>
-              <w:t>C (construction)</w:t>
+              <w:t>C (</w:t>
+            </w:r>
+            <w:proofErr w:type="spellStart"/>
+            <w:r>
+              <w:rPr>
+                <w:rFonts w:ascii="Arial" w:hAnsi="Arial" w:cs="Arial"/>
+                <w:lang w:val="bg-BG" w:eastAsia="bg-BG"/>
+              </w:rPr>
+              <w:t>construction</w:t>
+            </w:r>
+            <w:proofErr w:type="spellEnd"/>
+            <w:r>
+              <w:rPr>
+                <w:rFonts w:ascii="Arial" w:hAnsi="Arial" w:cs="Arial"/>
+                <w:lang w:val="bg-BG" w:eastAsia="bg-BG"/>
+              </w:rPr>
+              <w:t>)</w:t>
             </w:r>
           </w:p>
         </w:tc>
@@ -18151,7 +18854,23 @@
                 <w:rFonts w:ascii="Arial" w:hAnsi="Arial" w:cs="Arial"/>
                 <w:lang w:val="bg-BG" w:eastAsia="bg-BG"/>
               </w:rPr>
-              <w:t>T (transition)</w:t>
+              <w:t>T (</w:t>
+            </w:r>
+            <w:proofErr w:type="spellStart"/>
+            <w:r>
+              <w:rPr>
+                <w:rFonts w:ascii="Arial" w:hAnsi="Arial" w:cs="Arial"/>
+                <w:lang w:val="bg-BG" w:eastAsia="bg-BG"/>
+              </w:rPr>
+              <w:t>transition</w:t>
+            </w:r>
+            <w:proofErr w:type="spellEnd"/>
+            <w:r>
+              <w:rPr>
+                <w:rFonts w:ascii="Arial" w:hAnsi="Arial" w:cs="Arial"/>
+                <w:lang w:val="bg-BG" w:eastAsia="bg-BG"/>
+              </w:rPr>
+              <w:t>)</w:t>
             </w:r>
           </w:p>
         </w:tc>
@@ -18280,7 +18999,6 @@
       <w:bookmarkStart w:id="16" w:name="_Toc447095917"/>
       <w:bookmarkStart w:id="17" w:name="_Toc106427559"/>
       <w:r>
-        <w:lastRenderedPageBreak/>
         <w:t>Technical Process Plans</w:t>
       </w:r>
       <w:bookmarkEnd w:id="16"/>
@@ -18313,9 +19031,51 @@
         <w:pStyle w:val="a9"/>
         <w:jc w:val="both"/>
       </w:pPr>
-      <w:r>
-        <w:t>Stupkite po koito trqbva da se razraboti prilojenieto</w:t>
-      </w:r>
+      <w:proofErr w:type="spellStart"/>
+      <w:r>
+        <w:t>Stupkite</w:t>
+      </w:r>
+      <w:proofErr w:type="spellEnd"/>
+      <w:r>
+        <w:t xml:space="preserve"> </w:t>
+      </w:r>
+      <w:proofErr w:type="spellStart"/>
+      <w:r>
+        <w:t>po</w:t>
+      </w:r>
+      <w:proofErr w:type="spellEnd"/>
+      <w:r>
+        <w:t xml:space="preserve"> </w:t>
+      </w:r>
+      <w:proofErr w:type="spellStart"/>
+      <w:r>
+        <w:t>koito</w:t>
+      </w:r>
+      <w:proofErr w:type="spellEnd"/>
+      <w:r>
+        <w:t xml:space="preserve"> </w:t>
+      </w:r>
+      <w:proofErr w:type="spellStart"/>
+      <w:r>
+        <w:t>trqbva</w:t>
+      </w:r>
+      <w:proofErr w:type="spellEnd"/>
+      <w:r>
+        <w:t xml:space="preserve"> da se </w:t>
+      </w:r>
+      <w:proofErr w:type="spellStart"/>
+      <w:r>
+        <w:t>razraboti</w:t>
+      </w:r>
+      <w:proofErr w:type="spellEnd"/>
+      <w:r>
+        <w:t xml:space="preserve"> </w:t>
+      </w:r>
+      <w:proofErr w:type="spellStart"/>
+      <w:r>
+        <w:t>prilojenieto</w:t>
+      </w:r>
+      <w:proofErr w:type="spellEnd"/>
     </w:p>
     <w:p>
       <w:pPr>
@@ -18325,6 +19085,7 @@
       <w:bookmarkStart w:id="20" w:name="_Toc447095919"/>
       <w:bookmarkStart w:id="21" w:name="_Toc106427561"/>
       <w:r>
+        <w:lastRenderedPageBreak/>
         <w:t>Methods, Tools, and Techniques</w:t>
       </w:r>
       <w:bookmarkEnd w:id="20"/>
@@ -18727,7 +19488,7 @@
               <w:rStyle w:val="a8"/>
               <w:noProof/>
             </w:rPr>
-            <w:t>6</w:t>
+            <w:t>10</w:t>
           </w:r>
           <w:r>
             <w:rPr>
@@ -18739,7 +19500,21 @@
             <w:rPr>
               <w:rStyle w:val="a8"/>
             </w:rPr>
-            <w:t xml:space="preserve"> от </w:t>
+            <w:t xml:space="preserve"> </w:t>
+          </w:r>
+          <w:proofErr w:type="spellStart"/>
+          <w:r>
+            <w:rPr>
+              <w:rStyle w:val="a8"/>
+            </w:rPr>
+            <w:t>от</w:t>
+          </w:r>
+          <w:proofErr w:type="spellEnd"/>
+          <w:r>
+            <w:rPr>
+              <w:rStyle w:val="a8"/>
+            </w:rPr>
+            <w:t xml:space="preserve"> </w:t>
           </w:r>
           <w:r>
             <w:rPr>
@@ -18953,9 +19728,59 @@
           <w:tcW w:w="6379" w:type="dxa"/>
         </w:tcPr>
         <w:p>
+          <w:proofErr w:type="spellStart"/>
           <w:r>
-            <w:t>Главен план за разработка на софтуерен проект</w:t>
+            <w:t>Главен</w:t>
           </w:r>
+          <w:proofErr w:type="spellEnd"/>
+          <w:r>
+            <w:t xml:space="preserve"> </w:t>
+          </w:r>
+          <w:proofErr w:type="spellStart"/>
+          <w:r>
+            <w:t>план</w:t>
+          </w:r>
+          <w:proofErr w:type="spellEnd"/>
+          <w:r>
+            <w:t xml:space="preserve"> </w:t>
+          </w:r>
+          <w:proofErr w:type="spellStart"/>
+          <w:r>
+            <w:t>за</w:t>
+          </w:r>
+          <w:proofErr w:type="spellEnd"/>
+          <w:r>
+            <w:t xml:space="preserve"> </w:t>
+          </w:r>
+          <w:proofErr w:type="spellStart"/>
+          <w:r>
+            <w:t>разработка</w:t>
+          </w:r>
+          <w:proofErr w:type="spellEnd"/>
+          <w:r>
+            <w:t xml:space="preserve"> </w:t>
+          </w:r>
+          <w:proofErr w:type="spellStart"/>
+          <w:r>
+            <w:t>на</w:t>
+          </w:r>
+          <w:proofErr w:type="spellEnd"/>
+          <w:r>
+            <w:t xml:space="preserve"> </w:t>
+          </w:r>
+          <w:proofErr w:type="spellStart"/>
+          <w:r>
+            <w:t>софтуерен</w:t>
+          </w:r>
+          <w:proofErr w:type="spellEnd"/>
+          <w:r>
+            <w:t xml:space="preserve"> </w:t>
+          </w:r>
+          <w:proofErr w:type="spellStart"/>
+          <w:r>
+            <w:t>проект</w:t>
+          </w:r>
+          <w:proofErr w:type="spellEnd"/>
         </w:p>
       </w:tc>
       <w:tc>
@@ -21593,6 +22418,17 @@
       </w:rPr>
     </w:tblStylePr>
   </w:style>
+  <w:style w:type="character" w:styleId="af4">
+    <w:name w:val="Strong"/>
+    <w:basedOn w:val="a0"/>
+    <w:uiPriority w:val="22"/>
+    <w:qFormat/>
+    <w:rsid w:val="00B90E4C"/>
+    <w:rPr>
+      <w:b/>
+      <w:bCs/>
+    </w:rPr>
+  </w:style>
 </w:styles>
 </file>
 
@@ -21886,7 +22722,7 @@
 </file>
 
 <file path=customXml/itemProps1.xml><?xml version="1.0" encoding="utf-8"?>
-<ds:datastoreItem xmlns:ds="http://schemas.openxmlformats.org/officeDocument/2006/customXml" ds:itemID="{EC1332D3-3260-4F57-9B1A-CADB11EF2EC1}">
+<ds:datastoreItem xmlns:ds="http://schemas.openxmlformats.org/officeDocument/2006/customXml" ds:itemID="{1291982E-4C7B-4F33-A1AC-432713B6BF39}">
   <ds:schemaRefs>
     <ds:schemaRef ds:uri="http://schemas.openxmlformats.org/officeDocument/2006/bibliography"/>
   </ds:schemaRefs>

</xml_diff>